<commit_message>
Update Documento di visione
Modifica e ampliamento del documento di visione
Primo paragrafo: modifica della forma e aggiunta di una descrizione generale di tutto il progetto includendo anche le funzionalità predefinite
Organizzatore: modifica della forma
Rimozione del paragrafo "Invitate" e sostituito con il paragrafo "Staff"
Aggiunta paragrafo "Biglietto"
Banco: modifica della forma
Gestione scorte: modifica della forma
</commit_message>
<xml_diff>
--- a/Documentazione/Documento di Visione.docx
+++ b/Documentazione/Documento di Visione.docx
@@ -54,7 +54,138 @@
           <w:sz w:val="28"/>
           <w:szCs w:val="28"/>
         </w:rPr>
-        <w:t>Questo documento definisce la visione per lo sviluppo di un software scalabile per la gestione di eventi privati su invito, progettato per ottimizzare e automatizzare tutti i processi correlati all'organizzazione di eventi, dalla creazione e gestione degli eventi stessi, alla gestione e vendita dei biglietti, fino al monitoraggio degli accessi, della gestione del guardaroba e delle scorte di servizio. Il sistema mira a fornire un'interfaccia intuitiva e user-friendly per gli organizzatori, il personale operativo e i clienti, garantendo al contempo sicurezza, affidabilità e scalabilità per eventi con una capacità massima di 1.500 partecipanti.</w:t>
+        <w:t>AGA è una piattaforma software progettata per supportare gli organizzatori di eventi privati nella pianificazione e gestione delle proprie manifestazioni in modo efficiente e scalabile. Il sistema consente la creazione di eventi attraverso un'interfaccia intuitiva, permettendo di inserire informazioni essenziali quali</w:t>
+      </w:r>
+      <w:r>
+        <w:rPr>
+          <w:sz w:val="28"/>
+          <w:szCs w:val="28"/>
+        </w:rPr>
+        <w:t xml:space="preserve"> nome,</w:t>
+      </w:r>
+      <w:r>
+        <w:rPr>
+          <w:sz w:val="28"/>
+          <w:szCs w:val="28"/>
+        </w:rPr>
+        <w:t xml:space="preserve"> data, </w:t>
+      </w:r>
+      <w:proofErr w:type="gramStart"/>
+      <w:r>
+        <w:rPr>
+          <w:sz w:val="28"/>
+          <w:szCs w:val="28"/>
+        </w:rPr>
+        <w:t>location</w:t>
+      </w:r>
+      <w:proofErr w:type="gramEnd"/>
+      <w:r>
+        <w:rPr>
+          <w:sz w:val="28"/>
+          <w:szCs w:val="28"/>
+        </w:rPr>
+        <w:t xml:space="preserve"> e numero massimo di partecipanti, fino a un limite di 1500 persone.</w:t>
+      </w:r>
+    </w:p>
+    <w:p>
+      <w:pPr>
+        <w:spacing w:before="240" w:after="240" w:line="360" w:lineRule="auto"/>
+        <w:rPr>
+          <w:sz w:val="28"/>
+          <w:szCs w:val="28"/>
+        </w:rPr>
+      </w:pPr>
+      <w:r>
+        <w:rPr>
+          <w:sz w:val="28"/>
+          <w:szCs w:val="28"/>
+        </w:rPr>
+        <w:t xml:space="preserve">Oltre alla configurazione iniziale, l’applicazione offre strumenti avanzati per la gestione operativa, tra cui la vendita e il monitoraggio dei biglietti, il controllo degli accessi e l’organizzazione di servizi aggiuntivi come il guardaroba e il catering. Gli organizzatori possono inoltre assegnare e coordinare il personale operativo direttamente dalla piattaforma, assicurando un’esperienza fluida sia per lo staff che per </w:t>
+      </w:r>
+      <w:r>
+        <w:rPr>
+          <w:sz w:val="28"/>
+          <w:szCs w:val="28"/>
+        </w:rPr>
+        <w:t>l’organizzatore</w:t>
+      </w:r>
+      <w:r>
+        <w:rPr>
+          <w:sz w:val="28"/>
+          <w:szCs w:val="28"/>
+        </w:rPr>
+        <w:t>.</w:t>
+      </w:r>
+    </w:p>
+    <w:p>
+      <w:pPr>
+        <w:spacing w:before="240" w:after="240" w:line="360" w:lineRule="auto"/>
+        <w:rPr>
+          <w:sz w:val="28"/>
+          <w:szCs w:val="28"/>
+          <w:lang w:val="it-IT"/>
+        </w:rPr>
+      </w:pPr>
+      <w:r>
+        <w:rPr>
+          <w:sz w:val="28"/>
+          <w:szCs w:val="28"/>
+          <w:lang w:val="it-IT"/>
+        </w:rPr>
+        <w:t xml:space="preserve">Per supportare queste operazioni, il sistema si articola in otto funzionalità principali, che regolano le interazioni tra gli utenti e la piattaforma. Queste comprendono la creazione e gestione degli eventi, l’amministrazione dei biglietti, l’apertura e chiusura delle vendite, l’acquisto da parte dei partecipanti, il controllo degli accessi, la gestione del guardaroba, il monitoraggio delle scorte e la supervisione della timeline dei servizi. </w:t>
+      </w:r>
+      <w:r>
+        <w:rPr>
+          <w:sz w:val="28"/>
+          <w:szCs w:val="28"/>
+          <w:lang w:val="it-IT"/>
+        </w:rPr>
+        <w:t>L</w:t>
+      </w:r>
+      <w:r>
+        <w:rPr>
+          <w:sz w:val="28"/>
+          <w:szCs w:val="28"/>
+          <w:lang w:val="it-IT"/>
+        </w:rPr>
+        <w:t>’applicazione garantisce un flusso di lavoro organizzato ed efficiente, adattandosi alle esigenze di ogni evento.</w:t>
+      </w:r>
+    </w:p>
+    <w:p>
+      <w:pPr>
+        <w:spacing w:before="240" w:after="240" w:line="360" w:lineRule="auto"/>
+        <w:rPr>
+          <w:sz w:val="28"/>
+          <w:szCs w:val="28"/>
+          <w:lang w:val="it-IT"/>
+        </w:rPr>
+      </w:pPr>
+      <w:r>
+        <w:rPr>
+          <w:sz w:val="28"/>
+          <w:szCs w:val="28"/>
+          <w:lang w:val="it-IT"/>
+        </w:rPr>
+        <w:lastRenderedPageBreak/>
+        <w:t>Grazie a un’interfaccia intuitiva, AGA offre una soluzione sicura, affidabile ed efficiente, semplificando la gestione di eventi di qualsiasi scala con un approccio professionale.</w:t>
+      </w:r>
+    </w:p>
+    <w:p>
+      <w:pPr>
+        <w:spacing w:before="240" w:after="240" w:line="360" w:lineRule="auto"/>
+        <w:rPr>
+          <w:sz w:val="28"/>
+          <w:szCs w:val="28"/>
+          <w:lang w:val="it-IT"/>
+        </w:rPr>
+      </w:pPr>
+      <w:r>
+        <w:rPr>
+          <w:sz w:val="28"/>
+          <w:szCs w:val="28"/>
+          <w:lang w:val="it-IT"/>
+        </w:rPr>
+        <w:t>Inoltre, l’adozione di un’architettura scalabile e modulare, basata sui principi dell’ingegneria del software, garantisce la possibilità di integrare nuove funzionalità in futuro senza compromettere le prestazioni e la stabilità del sistema.</w:t>
       </w:r>
     </w:p>
     <w:p>
@@ -90,7 +221,264 @@
           <w:sz w:val="28"/>
           <w:szCs w:val="28"/>
         </w:rPr>
-        <w:t>Il sistema permette agli organizzatori di accedere tramite un’interfaccia di login sicura utilizzando email e password criptate. Una volta autenticato, l’organizzatore ha la possibilità di creare nuovi eventi inserendo dettagli specifici come nome, data, orari e luogo, assicurandosi che non vi siano altri eventi programmati nello stesso mese. La creazione dell’evento prevede l’inserimento di dati validi e, in caso di successo, l’evento viene salvato nel database MySQL centralizzato e reso disponibile per la gestione dei biglietti. Inoltre, l’organizzatore può aggiungere una lista di invitanti che non pagano il biglietto e che a loro volta possono invitare un numero massimo di persone. Il sistema verifica la validità dei dati inseriti e notifica l’organizzatore in caso di errori, garantendo un’interfaccia user-friendly per l’inserimento dei dati.</w:t>
+        <w:t>AGA è una piattaforma pensata per supportare gli organizzatori di eventi privati nella gestione completa delle proprie manifestazioni. Per accedere ai servizi offerti, è richiesta una registrazione, al termine della quale gli utenti potranno autenticarsi attraverso un’interfaccia di login sicura, utilizzando credenziali protette da crittografia avanzata.</w:t>
+      </w:r>
+    </w:p>
+    <w:p>
+      <w:pPr>
+        <w:spacing w:before="240" w:after="240" w:line="360" w:lineRule="auto"/>
+        <w:rPr>
+          <w:sz w:val="28"/>
+          <w:szCs w:val="28"/>
+        </w:rPr>
+      </w:pPr>
+      <w:r>
+        <w:rPr>
+          <w:sz w:val="28"/>
+          <w:szCs w:val="28"/>
+        </w:rPr>
+        <w:t xml:space="preserve">Una volta effettuato l’accesso, l’organizzatore ha la possibilità di creare nuovi eventi inserendo informazioni fondamentali quali nome, data, orari e luogo. Il sistema garantisce che non vi siano sovrapposizioni, impedendo la programmazione di più eventi nella stessa data e </w:t>
+      </w:r>
+      <w:proofErr w:type="gramStart"/>
+      <w:r>
+        <w:rPr>
+          <w:sz w:val="28"/>
+          <w:szCs w:val="28"/>
+        </w:rPr>
+        <w:t>location</w:t>
+      </w:r>
+      <w:proofErr w:type="gramEnd"/>
+      <w:r>
+        <w:rPr>
+          <w:sz w:val="28"/>
+          <w:szCs w:val="28"/>
+        </w:rPr>
+        <w:t>. Dopo la creazione, il sistema verifica automaticamente la correttezza e la completezza dei dati forniti. Se la validazione ha esito positivo, l’evento viene memorizzato in un database centralizzato basato su MySQL e reso disponibile per la successiva gestione dei biglietti e degli accessi.</w:t>
+      </w:r>
+    </w:p>
+    <w:p>
+      <w:pPr>
+        <w:spacing w:before="240" w:after="240" w:line="360" w:lineRule="auto"/>
+        <w:rPr>
+          <w:sz w:val="28"/>
+          <w:szCs w:val="28"/>
+        </w:rPr>
+      </w:pPr>
+      <w:r>
+        <w:rPr>
+          <w:sz w:val="28"/>
+          <w:szCs w:val="28"/>
+        </w:rPr>
+        <w:t xml:space="preserve">L’organizzatore può quindi procedere all’inserimento manuale degli invitati e dello staff coinvolto nell’evento. Inoltre, il personale autorizzato ha la facoltà di aggiungere un numero limitato di partecipanti alla lista degli invitati. In caso di errori o incongruenze nei dati inseriti, il sistema </w:t>
+      </w:r>
+      <w:r>
+        <w:rPr>
+          <w:sz w:val="28"/>
+          <w:szCs w:val="28"/>
+        </w:rPr>
+        <w:lastRenderedPageBreak/>
+        <w:t>notificherà tempestivamente l’organizzatore, assicurando un’esperienza d’uso fluida e intuitiva.</w:t>
+      </w:r>
+    </w:p>
+    <w:p>
+      <w:pPr>
+        <w:spacing w:before="240" w:after="240" w:line="360" w:lineRule="auto"/>
+        <w:rPr>
+          <w:i/>
+          <w:color w:val="0B5394"/>
+          <w:sz w:val="40"/>
+          <w:szCs w:val="40"/>
+        </w:rPr>
+      </w:pPr>
+      <w:r>
+        <w:rPr>
+          <w:i/>
+          <w:color w:val="0B5394"/>
+          <w:sz w:val="40"/>
+          <w:szCs w:val="40"/>
+        </w:rPr>
+        <w:t>Staff</w:t>
+      </w:r>
+    </w:p>
+    <w:p>
+      <w:pPr>
+        <w:spacing w:before="240" w:after="240" w:line="360" w:lineRule="auto"/>
+        <w:rPr>
+          <w:sz w:val="28"/>
+          <w:szCs w:val="28"/>
+        </w:rPr>
+      </w:pPr>
+      <w:r>
+        <w:rPr>
+          <w:sz w:val="28"/>
+          <w:szCs w:val="28"/>
+        </w:rPr>
+        <w:t>Lo staff può essere aggiunto dall’organizzatore, ma la sua presenza non è obbligatoria, poiché, per eventi di piccole dimensioni, tutte le operazioni possono essere gestite direttamente dall’organizzatore stesso. Tuttavia, quando previsto, lo staff fornisce supporto in diverse attività, tra cui la gestione della lista degli invitati, il controllo degli accessi e l’erogazione di servizi aggiuntivi come il guardaroba e la gestione delle scorte alimentari.</w:t>
+      </w:r>
+    </w:p>
+    <w:p>
+      <w:pPr>
+        <w:spacing w:before="240" w:after="240" w:line="360" w:lineRule="auto"/>
+        <w:rPr>
+          <w:sz w:val="28"/>
+          <w:szCs w:val="28"/>
+        </w:rPr>
+      </w:pPr>
+      <w:r>
+        <w:rPr>
+          <w:sz w:val="28"/>
+          <w:szCs w:val="28"/>
+        </w:rPr>
+        <w:t xml:space="preserve">Ogni membro dello staff ha la possibilità di aggiungere un numero limitato di persone alla lista degli invitati, in base ai permessi assegnati. Gli </w:t>
+      </w:r>
+      <w:proofErr w:type="spellStart"/>
+      <w:r>
+        <w:rPr>
+          <w:sz w:val="28"/>
+          <w:szCs w:val="28"/>
+        </w:rPr>
+        <w:t>staffer</w:t>
+      </w:r>
+      <w:proofErr w:type="spellEnd"/>
+      <w:r>
+        <w:rPr>
+          <w:sz w:val="28"/>
+          <w:szCs w:val="28"/>
+        </w:rPr>
+        <w:t xml:space="preserve"> autorizzati al controllo degli accessi si occupano della verifica della validità dei biglietti acquistati, garantendo un ingresso ordinato e sicuro all’evento.</w:t>
+      </w:r>
+    </w:p>
+    <w:p>
+      <w:pPr>
+        <w:spacing w:before="240" w:after="240" w:line="360" w:lineRule="auto"/>
+        <w:rPr>
+          <w:sz w:val="28"/>
+          <w:szCs w:val="28"/>
+        </w:rPr>
+      </w:pPr>
+      <w:r>
+        <w:rPr>
+          <w:sz w:val="28"/>
+          <w:szCs w:val="28"/>
+        </w:rPr>
+        <w:t>Per il servizio di guardaroba, il personale dedicato verifica i biglietti degli invitati e prende in custodia un capo di abbigliamento per persona, fino al raggiungimento della capacità massima determinata dal numero di grucce disponibili.</w:t>
+      </w:r>
+    </w:p>
+    <w:p>
+      <w:pPr>
+        <w:spacing w:before="240" w:after="240" w:line="360" w:lineRule="auto"/>
+        <w:rPr>
+          <w:sz w:val="28"/>
+          <w:szCs w:val="28"/>
+        </w:rPr>
+      </w:pPr>
+      <w:r>
+        <w:rPr>
+          <w:sz w:val="28"/>
+          <w:szCs w:val="28"/>
+        </w:rPr>
+        <w:t xml:space="preserve">Infine, gli </w:t>
+      </w:r>
+      <w:proofErr w:type="spellStart"/>
+      <w:r>
+        <w:rPr>
+          <w:sz w:val="28"/>
+          <w:szCs w:val="28"/>
+        </w:rPr>
+        <w:t>staffer</w:t>
+      </w:r>
+      <w:proofErr w:type="spellEnd"/>
+      <w:r>
+        <w:rPr>
+          <w:sz w:val="28"/>
+          <w:szCs w:val="28"/>
+        </w:rPr>
+        <w:t xml:space="preserve"> responsabili della gestione delle scorte alimentari avranno accesso al database delle forniture, monitorandone lo stato e garantendo un approvvigionamento adeguato. È inoltre possibile affidare la gestione del catering a un ente terzo, che potrà occuparsi interamente di questa funzione, integrandosi con il sistema dell’evento.</w:t>
+      </w:r>
+    </w:p>
+    <w:p>
+      <w:pPr>
+        <w:spacing w:before="240" w:after="240" w:line="360" w:lineRule="auto"/>
+        <w:rPr>
+          <w:i/>
+          <w:color w:val="0B5394"/>
+          <w:sz w:val="40"/>
+          <w:szCs w:val="40"/>
+        </w:rPr>
+      </w:pPr>
+      <w:r>
+        <w:rPr>
+          <w:i/>
+          <w:color w:val="0B5394"/>
+          <w:sz w:val="40"/>
+          <w:szCs w:val="40"/>
+        </w:rPr>
+        <w:t>Biglietto</w:t>
+      </w:r>
+    </w:p>
+    <w:p>
+      <w:pPr>
+        <w:spacing w:before="240" w:after="240" w:line="360" w:lineRule="auto"/>
+        <w:rPr>
+          <w:sz w:val="28"/>
+          <w:szCs w:val="28"/>
+        </w:rPr>
+      </w:pPr>
+      <w:r>
+        <w:rPr>
+          <w:sz w:val="28"/>
+          <w:szCs w:val="28"/>
+        </w:rPr>
+        <w:lastRenderedPageBreak/>
+        <w:t xml:space="preserve">L’organizzatore e il personale dello staff sono responsabili dell’aggiunta degli invitati all’evento, rispettando il limite massimo di 1500 partecipanti. Ogni invitato riceverà una notifica via </w:t>
+      </w:r>
+      <w:proofErr w:type="gramStart"/>
+      <w:r>
+        <w:rPr>
+          <w:sz w:val="28"/>
+          <w:szCs w:val="28"/>
+        </w:rPr>
+        <w:t>email</w:t>
+      </w:r>
+      <w:proofErr w:type="gramEnd"/>
+      <w:r>
+        <w:rPr>
+          <w:sz w:val="28"/>
+          <w:szCs w:val="28"/>
+        </w:rPr>
+        <w:t xml:space="preserve"> con l’invito all’acquisto del biglietto, necessario per accedere all’evento. Una volta completato l’acquisto, il biglietto verrà registrato nel database centralizzato della piattaforma.</w:t>
+      </w:r>
+    </w:p>
+    <w:p>
+      <w:pPr>
+        <w:spacing w:before="240" w:after="240" w:line="360" w:lineRule="auto"/>
+        <w:rPr>
+          <w:sz w:val="28"/>
+          <w:szCs w:val="28"/>
+        </w:rPr>
+      </w:pPr>
+      <w:r>
+        <w:rPr>
+          <w:sz w:val="28"/>
+          <w:szCs w:val="28"/>
+        </w:rPr>
+        <w:t>Ogni biglietto è nominale, personale e non cedibile, garantendo che l’accesso sia riservato esclusivamente all’intestatario. L’ingresso all’evento avviene tramite la scansione di un QR code univoco generato dal sistema, che ne certifica l’autenticità ed evita utilizzi multipli.</w:t>
+      </w:r>
+    </w:p>
+    <w:p>
+      <w:pPr>
+        <w:spacing w:before="240" w:after="240" w:line="360" w:lineRule="auto"/>
+        <w:rPr>
+          <w:sz w:val="28"/>
+          <w:szCs w:val="28"/>
+        </w:rPr>
+      </w:pPr>
+      <w:r>
+        <w:rPr>
+          <w:sz w:val="28"/>
+          <w:szCs w:val="28"/>
+        </w:rPr>
+        <w:t>Oltre all’accesso, il biglietto consente di usufruire dei servizi aggiuntivi previsti dall’evento, previa verifica da parte dell’organizzatore o dello staff autorizzato. La modalità di acquisto e la definizione del prezzo dei biglietti sono a totale discrezione dell’organizzatore, il quale può avvalersi di soluzioni di pagamento gestite da software di terze parti.</w:t>
       </w:r>
     </w:p>
     <w:p>
@@ -117,24 +505,228 @@
           <w:sz w:val="40"/>
           <w:szCs w:val="40"/>
         </w:rPr>
+        <w:t>Banco</w:t>
+      </w:r>
+    </w:p>
+    <w:p>
+      <w:pPr>
+        <w:spacing w:before="240" w:after="240" w:line="360" w:lineRule="auto"/>
+        <w:rPr>
+          <w:sz w:val="28"/>
+          <w:szCs w:val="28"/>
+        </w:rPr>
+      </w:pPr>
+      <w:r>
+        <w:rPr>
+          <w:sz w:val="28"/>
+          <w:szCs w:val="28"/>
+        </w:rPr>
+        <w:t>Il sistema prevede la gestione di due tipologie di banchi operativi: il banco di ingresso e il banco guardaroba, entrambi fondamentali per garantire un accesso controllato e un servizio efficiente agli invitati.</w:t>
+      </w:r>
+    </w:p>
+    <w:p>
+      <w:pPr>
+        <w:spacing w:before="240" w:after="240" w:line="360" w:lineRule="auto"/>
+        <w:rPr>
+          <w:sz w:val="28"/>
+          <w:szCs w:val="28"/>
+        </w:rPr>
+      </w:pPr>
+      <w:r>
+        <w:rPr>
+          <w:sz w:val="28"/>
+          <w:szCs w:val="28"/>
+        </w:rPr>
+        <w:t>Il banco di ingresso è dedicato al</w:t>
+      </w:r>
+      <w:r>
+        <w:rPr>
+          <w:sz w:val="28"/>
+          <w:szCs w:val="28"/>
+        </w:rPr>
+        <w:t xml:space="preserve"> controllo </w:t>
+      </w:r>
+      <w:r>
+        <w:rPr>
+          <w:sz w:val="28"/>
+          <w:szCs w:val="28"/>
+        </w:rPr>
+        <w:t>dei biglietti</w:t>
+      </w:r>
+      <w:r>
+        <w:rPr>
+          <w:sz w:val="28"/>
+          <w:szCs w:val="28"/>
+        </w:rPr>
+        <w:t xml:space="preserve"> da parte dello staff autorizzato o dell’organizzatore che scansionano il </w:t>
+      </w:r>
+      <w:r>
+        <w:rPr>
+          <w:sz w:val="28"/>
+          <w:szCs w:val="28"/>
+        </w:rPr>
+        <w:t>QR code associat</w:t>
+      </w:r>
+      <w:r>
+        <w:rPr>
+          <w:sz w:val="28"/>
+          <w:szCs w:val="28"/>
+        </w:rPr>
+        <w:t>o</w:t>
+      </w:r>
+      <w:r>
+        <w:rPr>
+          <w:sz w:val="28"/>
+          <w:szCs w:val="28"/>
+        </w:rPr>
+        <w:t xml:space="preserve"> a ciascun bigliett</w:t>
+      </w:r>
+      <w:r>
+        <w:rPr>
+          <w:sz w:val="28"/>
+          <w:szCs w:val="28"/>
+        </w:rPr>
+        <w:t>o e verificano l’identità dell’invitato.</w:t>
+      </w:r>
+    </w:p>
+    <w:p>
+      <w:pPr>
+        <w:spacing w:before="240" w:after="240" w:line="360" w:lineRule="auto"/>
+        <w:rPr>
+          <w:sz w:val="28"/>
+          <w:szCs w:val="28"/>
+        </w:rPr>
+      </w:pPr>
+      <w:r>
+        <w:rPr>
+          <w:sz w:val="28"/>
+          <w:szCs w:val="28"/>
+        </w:rPr>
+        <w:t xml:space="preserve">Completata la verifica </w:t>
+      </w:r>
+      <w:r>
+        <w:rPr>
+          <w:sz w:val="28"/>
+          <w:szCs w:val="28"/>
+        </w:rPr>
+        <w:t>il sistema convalida l’ingresso</w:t>
+      </w:r>
+      <w:r>
+        <w:rPr>
+          <w:sz w:val="28"/>
+          <w:szCs w:val="28"/>
+        </w:rPr>
+        <w:t xml:space="preserve">, registra </w:t>
+      </w:r>
+      <w:r>
+        <w:rPr>
+          <w:sz w:val="28"/>
+          <w:szCs w:val="28"/>
+        </w:rPr>
+        <w:t>la presenza dell’invitato</w:t>
+      </w:r>
+      <w:r>
+        <w:rPr>
+          <w:sz w:val="28"/>
+          <w:szCs w:val="28"/>
+        </w:rPr>
+        <w:t xml:space="preserve"> </w:t>
+      </w:r>
+      <w:r>
+        <w:rPr>
+          <w:sz w:val="28"/>
+          <w:szCs w:val="28"/>
+        </w:rPr>
+        <w:t xml:space="preserve">nel </w:t>
+      </w:r>
+      <w:r>
+        <w:rPr>
+          <w:sz w:val="28"/>
+          <w:szCs w:val="28"/>
+        </w:rPr>
+        <w:t xml:space="preserve">nostro </w:t>
+      </w:r>
+      <w:r>
+        <w:rPr>
+          <w:sz w:val="28"/>
+          <w:szCs w:val="28"/>
+        </w:rPr>
+        <w:t>database</w:t>
+      </w:r>
+      <w:r>
+        <w:rPr>
+          <w:sz w:val="28"/>
+          <w:szCs w:val="28"/>
+        </w:rPr>
+        <w:t xml:space="preserve"> MySQL</w:t>
+      </w:r>
+      <w:r>
+        <w:rPr>
+          <w:sz w:val="28"/>
+          <w:szCs w:val="28"/>
+        </w:rPr>
+        <w:t xml:space="preserve"> </w:t>
+      </w:r>
+      <w:r>
+        <w:rPr>
+          <w:sz w:val="28"/>
+          <w:szCs w:val="28"/>
+        </w:rPr>
+        <w:t xml:space="preserve">centralizzato </w:t>
+      </w:r>
+      <w:r>
+        <w:rPr>
+          <w:sz w:val="28"/>
+          <w:szCs w:val="28"/>
+        </w:rPr>
+        <w:t xml:space="preserve">e il QR </w:t>
+      </w:r>
+      <w:r>
+        <w:rPr>
+          <w:sz w:val="28"/>
+          <w:szCs w:val="28"/>
+        </w:rPr>
         <w:lastRenderedPageBreak/>
-        <w:t>Invitante</w:t>
-      </w:r>
-    </w:p>
-    <w:p>
-      <w:pPr>
-        <w:spacing w:before="240" w:after="240" w:line="360" w:lineRule="auto"/>
-        <w:rPr>
-          <w:sz w:val="28"/>
-          <w:szCs w:val="28"/>
-        </w:rPr>
-      </w:pPr>
-      <w:r>
-        <w:rPr>
-          <w:sz w:val="28"/>
-          <w:szCs w:val="28"/>
-        </w:rPr>
-        <w:t>Sotto invito dell’organizzatore, l'invitante può richiedere il proprio biglietto attraverso un’interfaccia di login basata sul proprio codice fiscale. Dopo la certificazione dell’invitante, il sistema permette di aggiungere un numero massimo di inviti su concessione dell’organizzatore, con gli inviti che verranno pagati dall’invitante e dovranno essere nominali. Inoltre, il sistema consente di stampare l’invito in modo che possa essere consegnato all’invitato che comunque riceve una email col codice all’aggiunta del biglietto , garantendo che ogni invito sia unico e gestito correttamente.</w:t>
+        <w:t>code viene immediatamente invalidato, prevenendo tentativi di utilizzo multiplo dello stesso biglietto.</w:t>
+      </w:r>
+    </w:p>
+    <w:p>
+      <w:pPr>
+        <w:spacing w:before="240" w:after="240" w:line="360" w:lineRule="auto"/>
+        <w:rPr>
+          <w:sz w:val="28"/>
+          <w:szCs w:val="28"/>
+        </w:rPr>
+      </w:pPr>
+      <w:r>
+        <w:rPr>
+          <w:sz w:val="28"/>
+          <w:szCs w:val="28"/>
+        </w:rPr>
+        <w:t>Il banco guardaroba è pensato per la gestione degli effetti personali degli invitati che hanno richiesto il servizio al momento dell’acquisto del biglietto. Lo staff autorizzato o l’organizzatore verificano l’idoneità dell’utente tramite scansione del QR code e procedono con la registrazione dell’oggetto nel sistema. Ogni articolo depositato può essere accompagnato da una descrizione per facilitarne il riconoscimento ed evitare errori. Il sistema assegna a ciascun oggetto un identificativo unico e incrementale, memorizzandolo all’interno del database MySQL centralizzato.</w:t>
+      </w:r>
+    </w:p>
+    <w:p>
+      <w:pPr>
+        <w:spacing w:before="240" w:after="240" w:line="360" w:lineRule="auto"/>
+        <w:rPr>
+          <w:sz w:val="28"/>
+          <w:szCs w:val="28"/>
+        </w:rPr>
+      </w:pPr>
+      <w:r>
+        <w:rPr>
+          <w:sz w:val="28"/>
+          <w:szCs w:val="28"/>
+        </w:rPr>
+        <w:t xml:space="preserve">L’applicazione AGA per l’organizzazione di eventi </w:t>
+      </w:r>
+      <w:r>
+        <w:rPr>
+          <w:sz w:val="28"/>
+          <w:szCs w:val="28"/>
+        </w:rPr>
+        <w:t>garantisce un’esperienza fluida, sicura ed efficiente, assicurando agli invitati la tutela dei propri beni e un accesso regolamentato all’evento.</w:t>
       </w:r>
     </w:p>
     <w:p>
@@ -161,44 +753,60 @@
           <w:sz w:val="40"/>
           <w:szCs w:val="40"/>
         </w:rPr>
-        <w:t>Banco</w:t>
-      </w:r>
-    </w:p>
-    <w:p>
-      <w:pPr>
-        <w:spacing w:before="240" w:after="240" w:line="360" w:lineRule="auto"/>
-        <w:rPr>
-          <w:sz w:val="28"/>
-          <w:szCs w:val="28"/>
-        </w:rPr>
-      </w:pPr>
-      <w:r>
-        <w:rPr>
-          <w:sz w:val="28"/>
-          <w:szCs w:val="28"/>
-        </w:rPr>
-        <w:t>Nell’evento, esistono due tipi di banco: il banco d’ingresso e il banco guardaroba. All'entrata dell’evento, una serie di banchi gestiti dallo staff utilizza il sistema per leggere i QR code e accertare l'identità dei partecipanti, garantendo che ogni invito sia valido e impedendo ingressi multipli con lo stesso invito. Una volta verificata l’identità, il sistema registra la presenza del cliente nel database e invalida il QR code per prevenire usi ripetuti. Passato l’ingresso, il banco guardaroba si occupa di aggiungere eventuali capi o oggetti personali nel guardaroba, assegnando un posto unico tramite il sistema. Durante la registrazione del posto, è possibile aggiungere una descrizione dell'oggetto per evitare errori, assicurando che l’assegnazione del numero di gruppo sia unica e incrementale. Il banco guardaroba ha uno spazio limitato rispetto agli invitati e l’utilizzo è su richiesta, garantendo che solo chi ne ha bisogno possa usufruirne. Il sistema deve supportare connessioni con un database MySQL centralizzato per una gestione uniforme dei dati.</w:t>
-      </w:r>
-    </w:p>
-    <w:p>
-      <w:pPr>
-        <w:spacing w:before="240" w:after="240" w:line="360" w:lineRule="auto"/>
-        <w:rPr>
-          <w:sz w:val="28"/>
-          <w:szCs w:val="28"/>
-        </w:rPr>
-      </w:pPr>
-    </w:p>
-    <w:p>
-      <w:pPr>
-        <w:pBdr>
-          <w:top w:val="nil"/>
-          <w:left w:val="nil"/>
-          <w:bottom w:val="nil"/>
-          <w:right w:val="nil"/>
-          <w:between w:val="nil"/>
-        </w:pBdr>
-        <w:spacing w:before="240" w:after="240" w:line="360" w:lineRule="auto"/>
+        <w:t>Gestione Scorte</w:t>
+      </w:r>
+    </w:p>
+    <w:p>
+      <w:pPr>
+        <w:spacing w:before="240" w:after="240" w:line="360" w:lineRule="auto"/>
+        <w:rPr>
+          <w:sz w:val="28"/>
+          <w:szCs w:val="28"/>
+        </w:rPr>
+      </w:pPr>
+      <w:r>
+        <w:rPr>
+          <w:sz w:val="28"/>
+          <w:szCs w:val="28"/>
+        </w:rPr>
+        <w:t>Il software AGA offre agli organizzatori uno strumento per la gestione dell'inventario legato alle scorte alimentari dell'evento. Attraverso il sistema, l’organizzatore e lo staff autorizzato possono monitorare e aggiornare le disponibilità di prodotti come cibo, bevande e altri rifornimenti necessari.</w:t>
+      </w:r>
+    </w:p>
+    <w:p>
+      <w:pPr>
+        <w:spacing w:before="240" w:after="240" w:line="360" w:lineRule="auto"/>
+        <w:rPr>
+          <w:sz w:val="28"/>
+          <w:szCs w:val="28"/>
+        </w:rPr>
+      </w:pPr>
+      <w:r>
+        <w:rPr>
+          <w:sz w:val="28"/>
+          <w:szCs w:val="28"/>
+        </w:rPr>
+        <w:t>Un modulo dedicato consente di visualizzare le quantità disponibili e di apportare eventuali aggiornamenti in base alle necessità dell’evento. Inoltre, l’organizzatore ha la possibilità di definire una timeline orientativa per la distribuzione delle risorse, seguendo l’andamento dell’evento con il supporto delle informazioni fornite dallo staff.</w:t>
+      </w:r>
+    </w:p>
+    <w:p>
+      <w:pPr>
+        <w:spacing w:before="240" w:after="240" w:line="360" w:lineRule="auto"/>
+        <w:rPr>
+          <w:sz w:val="28"/>
+          <w:szCs w:val="28"/>
+        </w:rPr>
+      </w:pPr>
+      <w:r>
+        <w:rPr>
+          <w:sz w:val="28"/>
+          <w:szCs w:val="28"/>
+        </w:rPr>
+        <w:lastRenderedPageBreak/>
+        <w:t>La gestione delle scorte può essere delegata a un ente terzo, che si occuperà del monitoraggio dell'inventario e dell'approvvigionamento dei beni alimentari necessari per l'evento. Questa soluzione consente agli organizzatori di esternalizzare il processo, garantendo un flusso costante di risorse senza dover gestire direttamente le forniture.</w:t>
+      </w:r>
+    </w:p>
+    <w:p>
+      <w:pPr>
         <w:rPr>
           <w:i/>
           <w:color w:val="0B5394"/>
@@ -213,98 +821,56 @@
           <w:sz w:val="40"/>
           <w:szCs w:val="40"/>
         </w:rPr>
-        <w:t>Gestione Scorte</w:t>
-      </w:r>
-    </w:p>
-    <w:p>
-      <w:pPr>
-        <w:spacing w:before="240" w:after="240" w:line="360" w:lineRule="auto"/>
-        <w:rPr>
-          <w:sz w:val="28"/>
-          <w:szCs w:val="28"/>
-        </w:rPr>
-      </w:pPr>
-      <w:r>
-        <w:rPr>
-          <w:sz w:val="28"/>
-          <w:szCs w:val="28"/>
-        </w:rPr>
-        <w:t>Il sistema permette agli organizzatori di visualizzare e gestire le scorte inserite per ogni specifico evento. Lo staff incaricato aggiorna il magazzino e consulta il sistema per gestire l'approvvigionamento del cibo, ghiaccio e alcol durante l’evento. Il gestore delle scorte ha accesso a un modulo dedicato che consente di visualizzare in tempo reale le quantità disponibili e di aggiornare le scorte necessarie, garantendo un monitoraggio accurato e tempestivo. Inoltre, l’organizzatore può impostare una timeline del servizio e verificarne l’andamento basandosi sugli aggiornamenti forniti dallo staff, assicurando che tutte le attività si svolgano secondo i piani preimpostati.</w:t>
-      </w:r>
-    </w:p>
-    <w:p>
-      <w:pPr>
-        <w:spacing w:before="240" w:after="240" w:line="360" w:lineRule="auto"/>
-        <w:rPr>
-          <w:i/>
-          <w:color w:val="0B5394"/>
-          <w:sz w:val="40"/>
-          <w:szCs w:val="40"/>
-        </w:rPr>
-      </w:pPr>
-      <w:r>
-        <w:rPr>
-          <w:i/>
-          <w:color w:val="0B5394"/>
-          <w:sz w:val="40"/>
-          <w:szCs w:val="40"/>
-        </w:rPr>
         <w:t>Ulteriori specifiche</w:t>
       </w:r>
     </w:p>
-    <w:p>
-      <w:pPr>
-        <w:spacing w:before="240" w:after="240" w:line="360" w:lineRule="auto"/>
-        <w:rPr>
-          <w:sz w:val="28"/>
-          <w:szCs w:val="28"/>
-        </w:rPr>
-      </w:pPr>
-      <w:r>
-        <w:rPr>
-          <w:sz w:val="28"/>
-          <w:szCs w:val="28"/>
-        </w:rPr>
-        <w:t>Il sistema include otto funzionalità principali che descrivono le interazioni tra gli utenti e il sistema, comprendendo la creazione dell'evento, l'aggiunta e gestione dei biglietti, l'apertura e chiusura delle vendite, l'acquisto dei biglietti da parte dei clienti, la verifica degli accessi all’evento, la gestione del guardaroba, il monitoraggio delle scorte e la visualizzazione della timeline dei servizi. Ogni funzionalità è supportata da requisiti dettagliati che assicurano che il sistema possa gestire efficacemente tutte le operazioni necessarie, garantendo al contempo sicurezza e conformità alle normative vigenti (GPDR).</w:t>
-      </w:r>
-    </w:p>
-    <w:p>
-      <w:pPr>
-        <w:spacing w:before="240" w:after="240" w:line="360" w:lineRule="auto"/>
-        <w:rPr>
-          <w:sz w:val="28"/>
-          <w:szCs w:val="28"/>
-        </w:rPr>
-      </w:pPr>
-      <w:r>
-        <w:rPr>
-          <w:sz w:val="28"/>
-          <w:szCs w:val="28"/>
-        </w:rPr>
-        <w:t xml:space="preserve">Dal punto di vista tecnico, il sistema deve essere eseguibile su qualsiasi dispositivo dotato di Java Virtual Machine (JVM) e presentare un’interfaccia responsiva che si adatta a schermi di diverse dimensioni, </w:t>
-      </w:r>
+    <w:p/>
+    <w:p>
+      <w:pPr>
+        <w:spacing w:before="240" w:after="240" w:line="360" w:lineRule="auto"/>
+        <w:rPr>
+          <w:sz w:val="28"/>
+          <w:szCs w:val="28"/>
+        </w:rPr>
+      </w:pPr>
+      <w:r>
+        <w:rPr>
+          <w:sz w:val="28"/>
+          <w:szCs w:val="28"/>
+        </w:rPr>
+        <w:t>Ogni funzionalità è supportata da requisiti dettagliati che assicurano che il sistema possa gestire efficacemente tutte le operazioni necessarie, garantendo al contempo sicurezza e conformità alle normative vigenti (GPDR).</w:t>
+      </w:r>
+    </w:p>
+    <w:p>
+      <w:pPr>
+        <w:spacing w:before="240" w:after="240" w:line="360" w:lineRule="auto"/>
+        <w:rPr>
+          <w:sz w:val="28"/>
+          <w:szCs w:val="28"/>
+        </w:rPr>
+      </w:pPr>
+      <w:r>
+        <w:rPr>
+          <w:sz w:val="28"/>
+          <w:szCs w:val="28"/>
+        </w:rPr>
+        <w:t>Dal punto di vista tecnico, il sistema deve essere eseguibile su qualsiasi dispositivo dotato di Java Virtual Machine (JVM) e presentare un’interfaccia responsiva che si adatta a schermi di diverse dimensioni, inclusi dispositivi mobili e desktop. Le operazioni principali come l'autenticazione, l'acquisto dei biglietti e la verifica degli accessi devono essere eseguite in tempi accettabili per garantire una buona esperienza utente. Il sistema deve inoltre essere in grado di gestire almeno 100 accessi simultanei al minuto durante eventi di picco, assicurando stabilità e affidabilità anche sotto carico elevato. La sicurezza dei dati è garantita tramite la criptazione delle password e l'utilizzo di protocolli sicuri per i pagamenti, mentre i QR code devono essere generati in modo univoco per prevenire frodi e usi impropri. La scalabilità del sistema è fondamentale per supportare eventi fino a 1.500 partecipanti senza perdita di performance, e il sistema deve supportare connessioni con un database MySQL centralizzato per una gestione uniforme dei dati.</w:t>
+      </w:r>
+    </w:p>
+    <w:p>
+      <w:pPr>
+        <w:spacing w:before="240" w:after="240" w:line="360" w:lineRule="auto"/>
+        <w:rPr>
+          <w:sz w:val="28"/>
+          <w:szCs w:val="28"/>
+        </w:rPr>
+      </w:pPr>
       <w:r>
         <w:rPr>
           <w:sz w:val="28"/>
           <w:szCs w:val="28"/>
         </w:rPr>
         <w:lastRenderedPageBreak/>
-        <w:t>inclusi dispositivi mobili e desktop. Le operazioni principali come l'autenticazione, l'acquisto dei biglietti e la verifica degli accessi devono essere eseguite in tempi accettabili per garantire una buona esperienza utente. Il sistema deve inoltre essere in grado di gestire almeno 100 accessi simultanei al minuto durante eventi di picco, assicurando stabilità e affidabilità anche sotto carico elevato. La sicurezza dei dati è garantita tramite la criptazione delle password e l'utilizzo di protocolli sicuri per i pagamenti, mentre i QR code devono essere generati in modo univoco per prevenire frodi e usi impropri. La scalabilità del sistema è fondamentale per supportare eventi fino a 1.500 partecipanti senza perdita di performance, e il sistema deve supportare connessioni con un database MySQL centralizzato per una gestione uniforme dei dati.</w:t>
-      </w:r>
-    </w:p>
-    <w:p>
-      <w:pPr>
-        <w:spacing w:before="240" w:after="240" w:line="360" w:lineRule="auto"/>
-        <w:rPr>
-          <w:sz w:val="28"/>
-          <w:szCs w:val="28"/>
-        </w:rPr>
-      </w:pPr>
-      <w:r>
-        <w:rPr>
-          <w:sz w:val="28"/>
-          <w:szCs w:val="28"/>
-        </w:rPr>
         <w:t>Dal punto di vista organizzativo, il sistema deve essere completato entro il 12 febbraio 2025, utilizzando i linguaggi di programmazione Java e SQL per garantire compatibilità e integrazione tra le diverse componenti del sistema. La documentazione tecnica, comprensiva di manuali utente e guide per sviluppatori e amministratori, deve essere redatta in italiano o in inglese per garantire accessibilità e comprensibilità. Le operazioni di manutenzione programmata devono essere comunicate agli utenti con almeno 48 ore di anticipo e non devono coincidere con le date degli eventi per evitare interruzioni del servizio. Inoltre, al momento della registrazione, l’organizzatore deve autorizzare il sistema a salvare i propri dati personali su un database esterno, in conformità con le normative GDPR per il trattamento dei dati personali, assicurando che il trattamento avvenga solo con il consenso esplicito degli utenti.</w:t>
       </w:r>
     </w:p>
@@ -321,41 +887,9 @@
           <w:sz w:val="28"/>
           <w:szCs w:val="28"/>
         </w:rPr>
-        <w:t xml:space="preserve">In conclusione, il software proposto per la gestione di eventi privati su invito rappresenta una soluzione completa e integrata per semplificare e </w:t>
-      </w:r>
-      <w:r>
-        <w:rPr>
-          <w:sz w:val="28"/>
-          <w:szCs w:val="28"/>
-        </w:rPr>
-        <w:lastRenderedPageBreak/>
-        <w:t>ottimizzare tutti gli aspetti organizzativi di un evento. Grazie alla sua architettura modulare, al rispetto delle necessità e all'attenzione per la sicurezza e l'usabilità, il sistema si pone come uno strumento indispensabile per gli organizzatori che desiderano gestire eventi in modo efficace ed efficiente. La sua implementazione garantirà una migliore esperienza per tutti gli stakeholder coinvolti, dalla creazione dell'evento</w:t>
-      </w:r>
-      <w:r>
-        <w:rPr>
-          <w:sz w:val="28"/>
-          <w:szCs w:val="28"/>
-        </w:rPr>
-        <w:t>,</w:t>
-      </w:r>
-      <w:r>
-        <w:rPr>
-          <w:sz w:val="28"/>
-          <w:szCs w:val="28"/>
-        </w:rPr>
-        <w:t xml:space="preserve"> fino alla sua conclusione, assicurando al contempo la massima sicurezza e conformità normativa.</w:t>
-      </w:r>
-    </w:p>
-    <w:p>
-      <w:pPr>
-        <w:spacing w:before="240" w:after="240" w:line="360" w:lineRule="auto"/>
-        <w:rPr>
-          <w:sz w:val="28"/>
-          <w:szCs w:val="28"/>
-        </w:rPr>
-      </w:pPr>
-    </w:p>
-    <w:p/>
+        <w:t>In conclusione, il software proposto per la gestione di eventi privati su invito rappresenta una soluzione completa e integrata per semplificare e ottimizzare tutti gli aspetti organizzativi di un evento. Grazie alla sua architettura modulare, al rispetto delle necessità e all'attenzione per la sicurezza e l'usabilità, il sistema si pone come uno strumento indispensabile per gli organizzatori che desiderano gestire eventi in modo efficace ed efficiente. La sua implementazione garantirà una migliore esperienza per tutti gli stakeholder coinvolti, dalla creazione dell'evento, fino alla sua conclusione, assicurando al contempo la massima sicurezza e conformità normativa.</w:t>
+      </w:r>
+    </w:p>
     <w:sectPr>
       <w:headerReference w:type="default" r:id="rId6"/>
       <w:pgSz w:w="11909" w:h="16834"/>

</xml_diff>